<commit_message>
Update design documentation template
</commit_message>
<xml_diff>
--- a/Documents/Design of Magnolia.docx
+++ b/Documents/Design of Magnolia.docx
@@ -110,9 +110,6 @@
           <w:numId w:val="2"/>
         </w:numPr>
         <w:ind w:firstLineChars="0"/>
-        <w:rPr>
-          <w:rFonts w:hint="eastAsia"/>
-        </w:rPr>
       </w:pPr>
     </w:p>
     <w:p>
@@ -155,9 +152,6 @@
       <w:pPr>
         <w:pStyle w:val="a3"/>
         <w:ind w:left="1680" w:firstLineChars="0" w:firstLine="0"/>
-        <w:rPr>
-          <w:rFonts w:hint="eastAsia"/>
-        </w:rPr>
       </w:pPr>
       <w:r>
         <w:rPr>
@@ -202,9 +196,6 @@
       <w:pPr>
         <w:pStyle w:val="a3"/>
         <w:ind w:left="1200" w:firstLineChars="0" w:firstLine="0"/>
-        <w:rPr>
-          <w:rFonts w:hint="eastAsia"/>
-        </w:rPr>
       </w:pPr>
     </w:p>
     <w:p>
@@ -226,18 +217,87 @@
           <w:numId w:val="1"/>
         </w:numPr>
         <w:ind w:firstLineChars="0"/>
-        <w:rPr>
-          <w:rFonts w:hint="eastAsia"/>
-        </w:rPr>
       </w:pPr>
       <w:r>
         <w:rPr>
           <w:rFonts w:hint="eastAsia"/>
         </w:rPr>
         <w:t>软体的律动</w:t>
+      </w:r>
+    </w:p>
+    <w:p>
+      <w:r>
+        <w:rPr>
+          <w:rFonts w:hint="eastAsia"/>
+        </w:rPr>
+        <w:t xml:space="preserve"> </w:t>
+      </w:r>
+      <w:r>
+        <w:t xml:space="preserve">   </w:t>
+      </w:r>
+    </w:p>
+    <w:p>
+      <w:pPr>
+        <w:ind w:firstLine="420"/>
+      </w:pPr>
+      <w:r>
+        <w:rPr>
+          <w:rFonts w:hint="eastAsia"/>
+        </w:rPr>
+        <w:t>输入方式：</w:t>
+      </w:r>
+    </w:p>
+    <w:p>
+      <w:pPr>
+        <w:ind w:firstLine="420"/>
+      </w:pPr>
+      <w:r>
+        <w:tab/>
+      </w:r>
+      <w:r>
+        <w:rPr>
+          <w:rFonts w:hint="eastAsia"/>
+        </w:rPr>
+        <w:t>触摸</w:t>
+      </w:r>
+    </w:p>
+    <w:p>
+      <w:pPr>
+        <w:ind w:firstLine="420"/>
+      </w:pPr>
+    </w:p>
+    <w:p>
+      <w:pPr>
+        <w:ind w:firstLine="420"/>
+        <w:rPr>
+          <w:rFonts w:hint="eastAsia"/>
+        </w:rPr>
+      </w:pPr>
+      <w:r>
+        <w:rPr>
+          <w:rFonts w:hint="eastAsia"/>
+        </w:rPr>
+        <w:t>平台：</w:t>
       </w:r>
       <w:bookmarkStart w:id="0" w:name="_GoBack"/>
       <w:bookmarkEnd w:id="0"/>
+    </w:p>
+    <w:p>
+      <w:pPr>
+        <w:ind w:firstLine="420"/>
+        <w:rPr>
+          <w:rFonts w:hint="eastAsia"/>
+        </w:rPr>
+      </w:pPr>
+      <w:r>
+        <w:rPr>
+          <w:rFonts w:hint="eastAsia"/>
+        </w:rPr>
+        <w:t xml:space="preserve"> </w:t>
+      </w:r>
+      <w:r>
+        <w:t xml:space="preserve">   </w:t>
+      </w:r>
     </w:p>
     <w:p>
       <w:r>

</xml_diff>